<commit_message>
finalize template v0.12.0 upgrade
</commit_message>
<xml_diff>
--- a/report/misc/style_SAP_en.docx
+++ b/report/misc/style_SAP_en.docx
@@ -252,7 +252,7 @@
           <mc:Choice Requires="wps">
             <w:drawing>
               <wp:inline distT="0" distB="0" distL="0" distR="0">
-                <wp:extent cx="6135370" cy="34290"/>
+                <wp:extent cx="6136640" cy="35560"/>
                 <wp:effectExtent l="0" t="0" r="0" b="0"/>
                 <wp:docPr id="1" name="Forma1"/>
                 <a:graphic xmlns:a="http://schemas.openxmlformats.org/drawingml/2006/main">
@@ -262,7 +262,7 @@
                       <wps:spPr>
                         <a:xfrm>
                           <a:off x="0" y="0"/>
-                          <a:ext cx="6134760" cy="33480"/>
+                          <a:ext cx="6135840" cy="34920"/>
                         </a:xfrm>
                         <a:prstGeom prst="rect">
                           <a:avLst/>
@@ -291,7 +291,7 @@
           </mc:Choice>
           <mc:Fallback>
             <w:pict>
-              <v:rect id="shape_0" ID="Forma1" path="m0,0l-2147483645,0l-2147483645,-2147483646l0,-2147483646xe" fillcolor="white" stroked="t" style="position:absolute;margin-left:0pt;margin-top:-2.7pt;width:483pt;height:2.6pt;mso-wrap-style:none;v-text-anchor:middle;mso-position-vertical:top">
+              <v:rect id="shape_0" ID="Forma1" path="m0,0l-2147483645,0l-2147483645,-2147483646l0,-2147483646xe" fillcolor="white" stroked="t" o:allowincell="f" style="position:absolute;margin-left:0pt;margin-top:-2.8pt;width:483.1pt;height:2.7pt;mso-wrap-style:none;v-text-anchor:middle;mso-position-vertical:top">
                 <v:fill o:detectmouseclick="t" type="solid" color2="black"/>
                 <v:stroke color="black" joinstyle="round" endcap="flat"/>
                 <w10:wrap type="square"/>
@@ -6264,7 +6264,7 @@
       <w:footerReference w:type="default" r:id="rId3"/>
       <w:type w:val="nextPage"/>
       <w:pgSz w:w="11906" w:h="16838"/>
-      <w:pgMar w:left="1134" w:right="1134" w:header="567" w:top="1758" w:footer="567" w:bottom="1758" w:gutter="0"/>
+      <w:pgMar w:left="1134" w:right="1134" w:gutter="0" w:header="567" w:top="1758" w:footer="567" w:bottom="1758"/>
       <w:pgNumType w:fmt="decimal"/>
       <w:formProt w:val="false"/>
       <w:textDirection w:val="lrTb"/>
@@ -6302,7 +6302,7 @@
         <mc:Choice Requires="wps">
           <w:drawing>
             <wp:inline distT="0" distB="0" distL="0" distR="0">
-              <wp:extent cx="6134100" cy="33020"/>
+              <wp:extent cx="6135370" cy="34290"/>
               <wp:effectExtent l="0" t="0" r="0" b="0"/>
               <wp:docPr id="4" name="Forma4"/>
               <a:graphic xmlns:a="http://schemas.openxmlformats.org/drawingml/2006/main">
@@ -6312,7 +6312,7 @@
                     <wps:spPr>
                       <a:xfrm>
                         <a:off x="0" y="0"/>
-                        <a:ext cx="6133320" cy="32400"/>
+                        <a:ext cx="6134760" cy="33480"/>
                       </a:xfrm>
                       <a:prstGeom prst="rect">
                         <a:avLst/>
@@ -6341,7 +6341,7 @@
         </mc:Choice>
         <mc:Fallback>
           <w:pict>
-            <v:rect id="shape_0" ID="Forma4" path="m0,0l-2147483645,0l-2147483645,-2147483646l0,-2147483646xe" fillcolor="white" stroked="t" style="position:absolute;margin-left:0pt;margin-top:-2.6pt;width:482.9pt;height:2.5pt;mso-wrap-style:none;v-text-anchor:middle;mso-position-vertical:top">
+            <v:rect id="shape_0" ID="Forma4" path="m0,0l-2147483645,0l-2147483645,-2147483646l0,-2147483646xe" fillcolor="white" stroked="t" o:allowincell="f" style="position:absolute;margin-left:0pt;margin-top:-2.7pt;width:483pt;height:2.6pt;mso-wrap-style:none;v-text-anchor:middle;mso-position-vertical:top">
               <v:fill o:detectmouseclick="t" type="solid" color2="black"/>
               <v:stroke color="black" joinstyle="round" endcap="flat"/>
               <w10:wrap type="square"/>
@@ -6367,11 +6367,11 @@
     <w:tblGrid>
       <w:gridCol w:w="4540"/>
       <w:gridCol w:w="198"/>
-      <w:gridCol w:w="1630"/>
-      <w:gridCol w:w="197"/>
-      <w:gridCol w:w="970"/>
+      <w:gridCol w:w="1632"/>
+      <w:gridCol w:w="195"/>
+      <w:gridCol w:w="972"/>
       <w:gridCol w:w="200"/>
-      <w:gridCol w:w="643"/>
+      <w:gridCol w:w="641"/>
       <w:gridCol w:w="183"/>
       <w:gridCol w:w="1059"/>
     </w:tblGrid>
@@ -6460,7 +6460,7 @@
                 <w:color w:val="345A8A"/>
                 <w:lang w:val="pt-BR" w:eastAsia="en-US" w:bidi="ar-SA"/>
               </w:rPr>
-              <w:t>https://linktr.ee/ff.epi.biostat</w:t>
+              <w:t>https://philsf-biostat.github.io/</w:t>
             </w:r>
           </w:hyperlink>
         </w:p>
@@ -6489,7 +6489,7 @@
       </w:tc>
       <w:tc>
         <w:tcPr>
-          <w:tcW w:w="1630" w:type="dxa"/>
+          <w:tcW w:w="1632" w:type="dxa"/>
           <w:tcBorders/>
           <w:vAlign w:val="center"/>
         </w:tcPr>
@@ -6530,7 +6530,7 @@
       </w:tc>
       <w:tc>
         <w:tcPr>
-          <w:tcW w:w="197" w:type="dxa"/>
+          <w:tcW w:w="195" w:type="dxa"/>
           <w:tcBorders/>
           <w:vAlign w:val="center"/>
         </w:tcPr>
@@ -6567,7 +6567,7 @@
       </w:tc>
       <w:tc>
         <w:tcPr>
-          <w:tcW w:w="970" w:type="dxa"/>
+          <w:tcW w:w="972" w:type="dxa"/>
           <w:tcBorders/>
           <w:vAlign w:val="center"/>
         </w:tcPr>
@@ -6673,7 +6673,7 @@
       </w:tc>
       <w:tc>
         <w:tcPr>
-          <w:tcW w:w="643" w:type="dxa"/>
+          <w:tcW w:w="641" w:type="dxa"/>
           <w:tcBorders/>
           <w:vAlign w:val="center"/>
         </w:tcPr>
@@ -6733,33 +6733,23 @@
             </w:rPr>
           </w:pPr>
           <w:r>
-            <w:rPr>
-              <w:lang w:val="en-US" w:eastAsia="en-US" w:bidi="ar-SA"/>
-            </w:rPr>
+            <w:rPr/>
             <w:fldChar w:fldCharType="begin"/>
           </w:r>
           <w:r>
-            <w:rPr>
-              <w:lang w:val="en-US" w:eastAsia="en-US" w:bidi="ar-SA"/>
-            </w:rPr>
+            <w:rPr/>
             <w:instrText> DATE \@"yyyy" </w:instrText>
           </w:r>
           <w:r>
-            <w:rPr>
-              <w:lang w:val="en-US" w:eastAsia="en-US" w:bidi="ar-SA"/>
-            </w:rPr>
+            <w:rPr/>
             <w:fldChar w:fldCharType="separate"/>
           </w:r>
           <w:r>
-            <w:rPr>
-              <w:lang w:val="en-US" w:eastAsia="en-US" w:bidi="ar-SA"/>
-            </w:rPr>
-            <w:t>2021</w:t>
+            <w:rPr/>
+            <w:t>2022</w:t>
           </w:r>
           <w:r>
-            <w:rPr>
-              <w:lang w:val="en-US" w:eastAsia="en-US" w:bidi="ar-SA"/>
-            </w:rPr>
+            <w:rPr/>
             <w:fldChar w:fldCharType="end"/>
           </w:r>
         </w:p>
@@ -7083,7 +7073,7 @@
     <w:r>
       <w:rPr/>
       <w:pict>
-        <v:shapetype id="shapetype_136" coordsize="21600,21600" o:spt="136" adj="10800" path="m@9,l@10,em@11,21600l@12,21600e">
+        <v:shapetype id="_x0000_t136" coordsize="21600,21600" o:spt="136" adj="10800" path="m@9,l@10,em@11,21600l@12,21600e">
           <v:stroke joinstyle="miter"/>
           <v:formulas>
             <v:f eqn="val #0"/>
@@ -7104,7 +7094,7 @@
             <v:h position="@0,21600"/>
           </v:handles>
         </v:shapetype>
-        <v:shape id="PowerPlusWaterMarkObject" o:spid="shape_0" fillcolor="silver" stroked="f" style="position:absolute;margin-left:7.6pt;margin-top:236.35pt;width:466.65pt;height:164.45pt;mso-wrap-style:none;v-text-anchor:middle;rotation:315;mso-position-horizontal:center;mso-position-horizontal-relative:margin;mso-position-vertical:center;mso-position-vertical-relative:margin" type="shapetype_136">
+        <v:shape id="PowerPlusWaterMarkObject" o:spid="shape_0" fillcolor="silver" stroked="f" o:allowincell="f" style="position:absolute;margin-left:7.65pt;margin-top:236.35pt;width:466.55pt;height:164.35pt;mso-wrap-style:none;v-text-anchor:middle;rotation:315;mso-position-horizontal:center;mso-position-horizontal-relative:margin;mso-position-vertical:center;mso-position-vertical-relative:margin" type="_x0000_t136">
           <v:path textpathok="t"/>
           <v:textpath on="t" fitshape="t" string="DRAFT" trim="t" style="font-family:&quot;Ubuntu&quot;;font-size:1pt"/>
           <v:fill o:detectmouseclick="t" type="solid" color2="#3f3f3f" opacity="0.5"/>
@@ -7116,7 +7106,7 @@
         <mc:Choice Requires="wps">
           <w:drawing>
             <wp:inline distT="0" distB="0" distL="0" distR="0">
-              <wp:extent cx="6134100" cy="33020"/>
+              <wp:extent cx="6135370" cy="34290"/>
               <wp:effectExtent l="0" t="0" r="0" b="0"/>
               <wp:docPr id="3" name="Forma3"/>
               <a:graphic xmlns:a="http://schemas.openxmlformats.org/drawingml/2006/main">
@@ -7126,7 +7116,7 @@
                     <wps:spPr>
                       <a:xfrm>
                         <a:off x="0" y="0"/>
-                        <a:ext cx="6133320" cy="32400"/>
+                        <a:ext cx="6134760" cy="33480"/>
                       </a:xfrm>
                       <a:prstGeom prst="rect">
                         <a:avLst/>
@@ -7155,7 +7145,7 @@
         </mc:Choice>
         <mc:Fallback>
           <w:pict>
-            <v:rect id="shape_0" ID="Forma3" path="m0,0l-2147483645,0l-2147483645,-2147483646l0,-2147483646xe" fillcolor="white" stroked="t" style="position:absolute;margin-left:0pt;margin-top:-2.6pt;width:482.9pt;height:2.5pt;mso-wrap-style:none;v-text-anchor:middle;mso-position-vertical:top">
+            <v:rect id="shape_0" ID="Forma3" path="m0,0l-2147483645,0l-2147483645,-2147483646l0,-2147483646xe" fillcolor="white" stroked="t" o:allowincell="f" style="position:absolute;margin-left:0pt;margin-top:-2.7pt;width:483pt;height:2.6pt;mso-wrap-style:none;v-text-anchor:middle;mso-position-vertical:top">
               <v:fill o:detectmouseclick="t" type="solid" color2="black"/>
               <v:stroke color="black" joinstyle="round" endcap="flat"/>
               <w10:wrap type="square"/>
@@ -8415,41 +8405,6 @@
     </w:pPr>
     <w:rPr/>
   </w:style>
-  <w:style w:type="paragraph" w:styleId="TOCHeading">
-    <w:name w:val="TOC Heading"/>
-    <w:basedOn w:val="Ttulo1"/>
-    <w:next w:val="Corpodotexto"/>
-    <w:uiPriority w:val="39"/>
-    <w:unhideWhenUsed/>
-    <w:qFormat/>
-    <w:pPr>
-      <w:numPr>
-        <w:ilvl w:val="0"/>
-        <w:numId w:val="0"/>
-      </w:numPr>
-      <w:spacing w:lineRule="auto" w:line="259" w:before="240" w:after="0"/>
-      <w:jc w:val="center"/>
-    </w:pPr>
-    <w:rPr>
-      <w:rFonts w:ascii="Ubuntu" w:hAnsi="Ubuntu" w:eastAsia="" w:cs="" w:cstheme="majorBidi" w:eastAsiaTheme="majorEastAsia"/>
-      <w:b/>
-      <w:bCs w:val="false"/>
-      <w:color w:val="000000" w:themeShade="bf"/>
-      <w:sz w:val="32"/>
-    </w:rPr>
-  </w:style>
-  <w:style w:type="paragraph" w:styleId="SourceCode" w:customStyle="1">
-    <w:name w:val="Source Code"/>
-    <w:basedOn w:val="Normal"/>
-    <w:link w:val="VerbatimChar"/>
-    <w:qFormat/>
-    <w:pPr>
-      <w:shd w:val="clear" w:fill="F8F8F8"/>
-    </w:pPr>
-    <w:rPr>
-      <w:rFonts w:ascii="Ubuntu Mono" w:hAnsi="Ubuntu Mono"/>
-    </w:rPr>
-  </w:style>
   <w:style w:type="paragraph" w:styleId="Ttulodondicealfabtico">
     <w:name w:val="Index Heading"/>
     <w:basedOn w:val="Ttulo"/>
@@ -8467,6 +8422,42 @@
       <w:szCs w:val="32"/>
     </w:rPr>
   </w:style>
+  <w:style w:type="paragraph" w:styleId="Ttulodosumrio">
+    <w:name w:val="TOC Heading"/>
+    <w:basedOn w:val="Ttulo1"/>
+    <w:next w:val="Corpodotexto"/>
+    <w:uiPriority w:val="39"/>
+    <w:unhideWhenUsed/>
+    <w:qFormat/>
+    <w:pPr>
+      <w:numPr>
+        <w:ilvl w:val="0"/>
+        <w:numId w:val="0"/>
+      </w:numPr>
+      <w:spacing w:lineRule="auto" w:line="259" w:before="240" w:after="0"/>
+      <w:jc w:val="center"/>
+      <w:outlineLvl w:val="9"/>
+    </w:pPr>
+    <w:rPr>
+      <w:rFonts w:ascii="Ubuntu" w:hAnsi="Ubuntu" w:eastAsia="" w:cs="" w:cstheme="majorBidi" w:eastAsiaTheme="majorEastAsia"/>
+      <w:b/>
+      <w:bCs w:val="false"/>
+      <w:color w:val="000000" w:themeShade="bf"/>
+      <w:sz w:val="32"/>
+    </w:rPr>
+  </w:style>
+  <w:style w:type="paragraph" w:styleId="SourceCode" w:customStyle="1">
+    <w:name w:val="Source Code"/>
+    <w:basedOn w:val="Normal"/>
+    <w:link w:val="VerbatimChar"/>
+    <w:qFormat/>
+    <w:pPr>
+      <w:shd w:val="clear" w:fill="F8F8F8"/>
+    </w:pPr>
+    <w:rPr>
+      <w:rFonts w:ascii="Ubuntu Mono" w:hAnsi="Ubuntu Mono"/>
+    </w:rPr>
+  </w:style>
   <w:style w:type="paragraph" w:styleId="TOAHeading">
     <w:name w:val="TOA Heading"/>
     <w:basedOn w:val="Ttulodondicealfabtico"/>
@@ -8490,6 +8481,7 @@
         <w:tab w:val="clear" w:pos="720"/>
         <w:tab w:val="right" w:pos="9360" w:leader="dot"/>
       </w:tabs>
+      <w:spacing w:before="0" w:after="57"/>
       <w:ind w:left="0" w:hanging="0"/>
     </w:pPr>
     <w:rPr>
@@ -8506,6 +8498,7 @@
         <w:tab w:val="clear" w:pos="720"/>
         <w:tab w:val="right" w:pos="9077" w:leader="dot"/>
       </w:tabs>
+      <w:spacing w:before="0" w:after="57"/>
       <w:ind w:left="283" w:hanging="0"/>
     </w:pPr>
     <w:rPr>
@@ -8521,6 +8514,7 @@
         <w:tab w:val="clear" w:pos="720"/>
         <w:tab w:val="right" w:pos="8794" w:leader="dot"/>
       </w:tabs>
+      <w:spacing w:before="0" w:after="57"/>
       <w:ind w:left="566" w:hanging="0"/>
     </w:pPr>
     <w:rPr>

</xml_diff>